<commit_message>
hoàn thành bài 2 phần 3 và minh chứng
</commit_message>
<xml_diff>
--- a/Minh chứng 5 câu phần 3.docx
+++ b/Minh chứng 5 câu phần 3.docx
@@ -1147,6 +1147,93 @@
           <w:lang w:val="vi-VN"/>
         </w:rPr>
         <w:tab/>
+      </w:r>
+      <w:r>
+        <w:rPr>
+          <w:noProof/>
+        </w:rPr>
+        <w:lastRenderedPageBreak/>
+        <w:drawing>
+          <wp:inline distT="0" distB="0" distL="0" distR="0" wp14:anchorId="78AA10A5" wp14:editId="63C336BA">
+            <wp:extent cx="5943600" cy="3341370"/>
+            <wp:effectExtent l="0" t="0" r="0" b="0"/>
+            <wp:docPr id="1734051958" name="Hình ảnh 1" descr="Ảnh có chứa văn bản, ảnh chụp màn hình, phần mềm, Phần mềm đa phương tiện&#10;&#10;Nội dung do AI tạo ra có thể không chính xác."/>
+            <wp:cNvGraphicFramePr>
+              <a:graphicFrameLocks xmlns:a="http://schemas.openxmlformats.org/drawingml/2006/main" noChangeAspect="1"/>
+            </wp:cNvGraphicFramePr>
+            <a:graphic xmlns:a="http://schemas.openxmlformats.org/drawingml/2006/main">
+              <a:graphicData uri="http://schemas.openxmlformats.org/drawingml/2006/picture">
+                <pic:pic xmlns:pic="http://schemas.openxmlformats.org/drawingml/2006/picture">
+                  <pic:nvPicPr>
+                    <pic:cNvPr id="1734051958" name="Hình ảnh 1" descr="Ảnh có chứa văn bản, ảnh chụp màn hình, phần mềm, Phần mềm đa phương tiện&#10;&#10;Nội dung do AI tạo ra có thể không chính xác."/>
+                    <pic:cNvPicPr/>
+                  </pic:nvPicPr>
+                  <pic:blipFill>
+                    <a:blip r:embed="rId6"/>
+                    <a:stretch>
+                      <a:fillRect/>
+                    </a:stretch>
+                  </pic:blipFill>
+                  <pic:spPr>
+                    <a:xfrm>
+                      <a:off x="0" y="0"/>
+                      <a:ext cx="5943600" cy="3341370"/>
+                    </a:xfrm>
+                    <a:prstGeom prst="rect">
+                      <a:avLst/>
+                    </a:prstGeom>
+                  </pic:spPr>
+                </pic:pic>
+              </a:graphicData>
+            </a:graphic>
+          </wp:inline>
+        </w:drawing>
+      </w:r>
+      <w:r>
+        <w:rPr>
+          <w:noProof/>
+        </w:rPr>
+        <w:t xml:space="preserve"> </w:t>
+      </w:r>
+      <w:r>
+        <w:rPr>
+          <w:noProof/>
+        </w:rPr>
+        <w:drawing>
+          <wp:inline distT="0" distB="0" distL="0" distR="0" wp14:anchorId="11D60FA2" wp14:editId="4D3A3DD9">
+            <wp:extent cx="5943600" cy="3341370"/>
+            <wp:effectExtent l="0" t="0" r="0" b="0"/>
+            <wp:docPr id="1880902577" name="Hình ảnh 1"/>
+            <wp:cNvGraphicFramePr>
+              <a:graphicFrameLocks xmlns:a="http://schemas.openxmlformats.org/drawingml/2006/main" noChangeAspect="1"/>
+            </wp:cNvGraphicFramePr>
+            <a:graphic xmlns:a="http://schemas.openxmlformats.org/drawingml/2006/main">
+              <a:graphicData uri="http://schemas.openxmlformats.org/drawingml/2006/picture">
+                <pic:pic xmlns:pic="http://schemas.openxmlformats.org/drawingml/2006/picture">
+                  <pic:nvPicPr>
+                    <pic:cNvPr id="1880902577" name=""/>
+                    <pic:cNvPicPr/>
+                  </pic:nvPicPr>
+                  <pic:blipFill>
+                    <a:blip r:embed="rId7"/>
+                    <a:stretch>
+                      <a:fillRect/>
+                    </a:stretch>
+                  </pic:blipFill>
+                  <pic:spPr>
+                    <a:xfrm>
+                      <a:off x="0" y="0"/>
+                      <a:ext cx="5943600" cy="3341370"/>
+                    </a:xfrm>
+                    <a:prstGeom prst="rect">
+                      <a:avLst/>
+                    </a:prstGeom>
+                  </pic:spPr>
+                </pic:pic>
+              </a:graphicData>
+            </a:graphic>
+          </wp:inline>
+        </w:drawing>
       </w:r>
       <w:r>
         <w:rPr>

</xml_diff>

<commit_message>
hoàn thành bài 3 phần 3 và minh chứng
</commit_message>
<xml_diff>
--- a/Minh chứng 5 câu phần 3.docx
+++ b/Minh chứng 5 câu phần 3.docx
@@ -638,54 +638,6 @@
                 <pic:pic xmlns:pic="http://schemas.openxmlformats.org/drawingml/2006/picture">
                   <pic:nvPicPr>
                     <pic:cNvPr id="1702253532" name="Hình ảnh 1" descr="Ảnh có chứa văn bản, ảnh chụp màn hình, phần mềm, Phần mềm đa phương tiện&#10;&#10;Nội dung do AI tạo ra có thể không chính xác."/>
-                    <pic:cNvPicPr/>
-                  </pic:nvPicPr>
-                  <pic:blipFill>
-                    <a:blip r:embed="rId4"/>
-                    <a:stretch>
-                      <a:fillRect/>
-                    </a:stretch>
-                  </pic:blipFill>
-                  <pic:spPr>
-                    <a:xfrm>
-                      <a:off x="0" y="0"/>
-                      <a:ext cx="5943600" cy="3341370"/>
-                    </a:xfrm>
-                    <a:prstGeom prst="rect">
-                      <a:avLst/>
-                    </a:prstGeom>
-                  </pic:spPr>
-                </pic:pic>
-              </a:graphicData>
-            </a:graphic>
-          </wp:inline>
-        </w:drawing>
-      </w:r>
-    </w:p>
-    <w:p>
-      <w:pPr>
-        <w:rPr>
-          <w:lang w:val="vi-VN"/>
-        </w:rPr>
-      </w:pPr>
-      <w:r>
-        <w:rPr>
-          <w:noProof/>
-        </w:rPr>
-        <w:lastRenderedPageBreak/>
-        <w:drawing>
-          <wp:inline distT="0" distB="0" distL="0" distR="0" wp14:anchorId="0C31B830" wp14:editId="3B79B47C">
-            <wp:extent cx="5943600" cy="3341370"/>
-            <wp:effectExtent l="0" t="0" r="0" b="0"/>
-            <wp:docPr id="2031091953" name="Hình ảnh 1" descr="Ảnh có chứa văn bản, ảnh chụp màn hình, phần mềm, màn hình&#10;&#10;Nội dung do AI tạo ra có thể không chính xác."/>
-            <wp:cNvGraphicFramePr>
-              <a:graphicFrameLocks xmlns:a="http://schemas.openxmlformats.org/drawingml/2006/main" noChangeAspect="1"/>
-            </wp:cNvGraphicFramePr>
-            <a:graphic xmlns:a="http://schemas.openxmlformats.org/drawingml/2006/main">
-              <a:graphicData uri="http://schemas.openxmlformats.org/drawingml/2006/picture">
-                <pic:pic xmlns:pic="http://schemas.openxmlformats.org/drawingml/2006/picture">
-                  <pic:nvPicPr>
-                    <pic:cNvPr id="2031091953" name="Hình ảnh 1" descr="Ảnh có chứa văn bản, ảnh chụp màn hình, phần mềm, màn hình&#10;&#10;Nội dung do AI tạo ra có thể không chính xác."/>
                     <pic:cNvPicPr/>
                   </pic:nvPicPr>
                   <pic:blipFill>
@@ -709,455 +661,23 @@
           </wp:inline>
         </w:drawing>
       </w:r>
-      <w:r>
-        <w:rPr>
-          <w:lang w:val="vi-VN"/>
-        </w:rPr>
-        <w:tab/>
-      </w:r>
-      <w:r>
-        <w:rPr>
-          <w:lang w:val="vi-VN"/>
-        </w:rPr>
-        <w:tab/>
-      </w:r>
-    </w:p>
-    <w:p>
-      <w:pPr>
-        <w:rPr>
-          <w:lang w:val="vi-VN"/>
-        </w:rPr>
-      </w:pPr>
-      <w:r>
-        <w:rPr>
-          <w:lang w:val="vi-VN"/>
-        </w:rPr>
-        <w:tab/>
-      </w:r>
-      <w:r>
-        <w:rPr>
-          <w:lang w:val="vi-VN"/>
-        </w:rPr>
-        <w:tab/>
-      </w:r>
-      <w:r>
-        <w:rPr>
-          <w:lang w:val="vi-VN"/>
-        </w:rPr>
-        <w:tab/>
-      </w:r>
-      <w:r>
-        <w:rPr>
-          <w:lang w:val="vi-VN"/>
-        </w:rPr>
-        <w:tab/>
-      </w:r>
-      <w:r>
-        <w:rPr>
-          <w:lang w:val="vi-VN"/>
-        </w:rPr>
-        <w:tab/>
-      </w:r>
-      <w:r>
-        <w:rPr>
-          <w:lang w:val="vi-VN"/>
-        </w:rPr>
-        <w:tab/>
-      </w:r>
-    </w:p>
-    <w:p>
-      <w:pPr>
-        <w:rPr>
-          <w:lang w:val="vi-VN"/>
-        </w:rPr>
-      </w:pPr>
-      <w:r>
-        <w:rPr>
-          <w:lang w:val="vi-VN"/>
-        </w:rPr>
-        <w:tab/>
-        <w:t>B</w:t>
-      </w:r>
-      <w:r>
-        <w:t>ài t</w:t>
-      </w:r>
-      <w:r>
-        <w:rPr>
-          <w:lang w:val="vi-VN"/>
-        </w:rPr>
-        <w:t>ập 2: Ứng dụng Node.js + MongoDB</w:t>
-      </w:r>
-      <w:r>
-        <w:rPr>
-          <w:lang w:val="vi-VN"/>
-        </w:rPr>
-        <w:tab/>
-      </w:r>
-      <w:r>
-        <w:rPr>
-          <w:lang w:val="vi-VN"/>
-        </w:rPr>
-        <w:tab/>
-      </w:r>
-      <w:r>
-        <w:rPr>
-          <w:lang w:val="vi-VN"/>
-        </w:rPr>
-        <w:tab/>
-      </w:r>
-      <w:r>
-        <w:rPr>
-          <w:lang w:val="vi-VN"/>
-        </w:rPr>
-        <w:tab/>
-      </w:r>
-      <w:r>
-        <w:rPr>
-          <w:lang w:val="vi-VN"/>
-        </w:rPr>
-        <w:tab/>
-      </w:r>
-    </w:p>
-    <w:p>
-      <w:pPr>
-        <w:rPr>
-          <w:lang w:val="vi-VN"/>
-        </w:rPr>
-      </w:pPr>
-      <w:r>
-        <w:rPr>
-          <w:lang w:val="vi-VN"/>
-        </w:rPr>
-        <w:tab/>
-        <w:t>Mục ti</w:t>
-      </w:r>
-      <w:r>
-        <w:t>êu: Tri</w:t>
-      </w:r>
-      <w:r>
-        <w:rPr>
-          <w:lang w:val="vi-VN"/>
-        </w:rPr>
-        <w:t>ển khai ứng dụng Node.js (lưu dữ liệu v</w:t>
-      </w:r>
-      <w:r>
-        <w:t>ào MongoDB) và MongoDB v</w:t>
-      </w:r>
-      <w:r>
-        <w:rPr>
-          <w:lang w:val="vi-VN"/>
-        </w:rPr>
-        <w:t>ới volume.</w:t>
-      </w:r>
-      <w:r>
-        <w:rPr>
-          <w:lang w:val="vi-VN"/>
-        </w:rPr>
-        <w:tab/>
-      </w:r>
-      <w:r>
-        <w:rPr>
-          <w:lang w:val="vi-VN"/>
-        </w:rPr>
-        <w:tab/>
-      </w:r>
-      <w:r>
-        <w:rPr>
-          <w:lang w:val="vi-VN"/>
-        </w:rPr>
-        <w:tab/>
-      </w:r>
-      <w:r>
-        <w:rPr>
-          <w:lang w:val="vi-VN"/>
-        </w:rPr>
-        <w:tab/>
-      </w:r>
-      <w:r>
-        <w:rPr>
-          <w:lang w:val="vi-VN"/>
-        </w:rPr>
-        <w:tab/>
-      </w:r>
-    </w:p>
-    <w:p>
-      <w:pPr>
-        <w:rPr>
-          <w:lang w:val="vi-VN"/>
-        </w:rPr>
-      </w:pPr>
-      <w:r>
-        <w:rPr>
-          <w:lang w:val="vi-VN"/>
-        </w:rPr>
-        <w:tab/>
-        <w:t>Y</w:t>
-      </w:r>
-      <w:r>
-        <w:t>êu c</w:t>
-      </w:r>
-      <w:r>
-        <w:rPr>
-          <w:lang w:val="vi-VN"/>
-        </w:rPr>
-        <w:t>ầu:</w:t>
-      </w:r>
-      <w:r>
-        <w:rPr>
-          <w:lang w:val="vi-VN"/>
-        </w:rPr>
-        <w:tab/>
-      </w:r>
-      <w:r>
-        <w:rPr>
-          <w:lang w:val="vi-VN"/>
-        </w:rPr>
-        <w:tab/>
-      </w:r>
-      <w:r>
-        <w:rPr>
-          <w:lang w:val="vi-VN"/>
-        </w:rPr>
-        <w:tab/>
-      </w:r>
-      <w:r>
-        <w:rPr>
-          <w:lang w:val="vi-VN"/>
-        </w:rPr>
-        <w:tab/>
-      </w:r>
-      <w:r>
-        <w:rPr>
-          <w:lang w:val="vi-VN"/>
-        </w:rPr>
-        <w:tab/>
-      </w:r>
-    </w:p>
-    <w:p>
-      <w:pPr>
-        <w:rPr>
-          <w:lang w:val="vi-VN"/>
-        </w:rPr>
-      </w:pPr>
-      <w:r>
-        <w:rPr>
-          <w:lang w:val="vi-VN"/>
-        </w:rPr>
-        <w:tab/>
-      </w:r>
-      <w:r>
-        <w:rPr>
-          <w:lang w:val="vi-VN"/>
-        </w:rPr>
-        <w:tab/>
-        <w:t>1. Viết Dockerfile cho ứng dụng Node.js (v</w:t>
-      </w:r>
-      <w:r>
-        <w:t>í d</w:t>
-      </w:r>
-      <w:r>
-        <w:rPr>
-          <w:lang w:val="vi-VN"/>
-        </w:rPr>
-        <w:t>ụ: REST API đơn giản).</w:t>
-      </w:r>
-      <w:r>
-        <w:rPr>
-          <w:lang w:val="vi-VN"/>
-        </w:rPr>
-        <w:tab/>
-      </w:r>
-      <w:r>
-        <w:rPr>
-          <w:lang w:val="vi-VN"/>
-        </w:rPr>
-        <w:tab/>
-      </w:r>
-      <w:r>
-        <w:rPr>
-          <w:lang w:val="vi-VN"/>
-        </w:rPr>
-        <w:tab/>
-      </w:r>
-      <w:r>
-        <w:rPr>
-          <w:lang w:val="vi-VN"/>
-        </w:rPr>
-        <w:tab/>
-      </w:r>
-    </w:p>
-    <w:p>
-      <w:pPr>
-        <w:rPr>
-          <w:lang w:val="vi-VN"/>
-        </w:rPr>
-      </w:pPr>
-      <w:r>
-        <w:rPr>
-          <w:lang w:val="vi-VN"/>
-        </w:rPr>
-        <w:tab/>
-      </w:r>
-      <w:r>
-        <w:rPr>
-          <w:lang w:val="vi-VN"/>
-        </w:rPr>
-        <w:tab/>
-        <w:t>2. Sử dụng image mongo:latest (port 27017).</w:t>
-      </w:r>
-      <w:r>
-        <w:rPr>
-          <w:lang w:val="vi-VN"/>
-        </w:rPr>
-        <w:tab/>
-      </w:r>
-      <w:r>
-        <w:rPr>
-          <w:lang w:val="vi-VN"/>
-        </w:rPr>
-        <w:tab/>
-      </w:r>
-      <w:r>
-        <w:rPr>
-          <w:lang w:val="vi-VN"/>
-        </w:rPr>
-        <w:tab/>
-      </w:r>
-      <w:r>
-        <w:rPr>
-          <w:lang w:val="vi-VN"/>
-        </w:rPr>
-        <w:tab/>
-      </w:r>
-    </w:p>
-    <w:p>
-      <w:pPr>
-        <w:rPr>
-          <w:lang w:val="vi-VN"/>
-        </w:rPr>
-      </w:pPr>
-      <w:r>
-        <w:rPr>
-          <w:lang w:val="vi-VN"/>
-        </w:rPr>
-        <w:tab/>
-      </w:r>
-      <w:r>
-        <w:rPr>
-          <w:lang w:val="vi-VN"/>
-        </w:rPr>
-        <w:tab/>
-        <w:t>3. Volume cho MongoDB (/data/db).</w:t>
-      </w:r>
-      <w:r>
-        <w:rPr>
-          <w:lang w:val="vi-VN"/>
-        </w:rPr>
-        <w:tab/>
-      </w:r>
-      <w:r>
-        <w:rPr>
-          <w:lang w:val="vi-VN"/>
-        </w:rPr>
-        <w:tab/>
-      </w:r>
-      <w:r>
-        <w:rPr>
-          <w:lang w:val="vi-VN"/>
-        </w:rPr>
-        <w:tab/>
-      </w:r>
-      <w:r>
-        <w:rPr>
-          <w:lang w:val="vi-VN"/>
-        </w:rPr>
-        <w:tab/>
-      </w:r>
-    </w:p>
-    <w:p>
-      <w:pPr>
-        <w:rPr>
-          <w:lang w:val="vi-VN"/>
-        </w:rPr>
-      </w:pPr>
-      <w:r>
-        <w:rPr>
-          <w:lang w:val="vi-VN"/>
-        </w:rPr>
-        <w:tab/>
-      </w:r>
-      <w:r>
-        <w:rPr>
-          <w:lang w:val="vi-VN"/>
-        </w:rPr>
-        <w:tab/>
-        <w:t>4. Đảm bảo Node.js service khởi động sau MongoDB (depends_on + healthcheck).</w:t>
-      </w:r>
-      <w:r>
-        <w:rPr>
-          <w:lang w:val="vi-VN"/>
-        </w:rPr>
-        <w:tab/>
-      </w:r>
-      <w:r>
-        <w:rPr>
-          <w:lang w:val="vi-VN"/>
-        </w:rPr>
-        <w:tab/>
-      </w:r>
-      <w:r>
-        <w:rPr>
-          <w:lang w:val="vi-VN"/>
-        </w:rPr>
-        <w:tab/>
-      </w:r>
-      <w:r>
-        <w:rPr>
-          <w:lang w:val="vi-VN"/>
-        </w:rPr>
-        <w:tab/>
-      </w:r>
-    </w:p>
-    <w:p>
-      <w:pPr>
-        <w:rPr>
-          <w:lang w:val="vi-VN"/>
-        </w:rPr>
-      </w:pPr>
-      <w:r>
-        <w:rPr>
-          <w:lang w:val="vi-VN"/>
-        </w:rPr>
-        <w:tab/>
-      </w:r>
-      <w:r>
-        <w:rPr>
-          <w:lang w:val="vi-VN"/>
-        </w:rPr>
-        <w:tab/>
-      </w:r>
-      <w:r>
-        <w:rPr>
-          <w:lang w:val="vi-VN"/>
-        </w:rPr>
-        <w:tab/>
-      </w:r>
-      <w:r>
-        <w:rPr>
-          <w:lang w:val="vi-VN"/>
-        </w:rPr>
-        <w:tab/>
-      </w:r>
+    </w:p>
+    <w:p>
+      <w:pPr>
+        <w:rPr>
+          <w:lang w:val="vi-VN"/>
+        </w:rPr>
+      </w:pPr>
       <w:r>
         <w:rPr>
           <w:noProof/>
         </w:rPr>
         <w:lastRenderedPageBreak/>
         <w:drawing>
-          <wp:inline distT="0" distB="0" distL="0" distR="0" wp14:anchorId="78AA10A5" wp14:editId="63C336BA">
+          <wp:inline distT="0" distB="0" distL="0" distR="0" wp14:anchorId="0C31B830" wp14:editId="3B79B47C">
             <wp:extent cx="5943600" cy="3341370"/>
             <wp:effectExtent l="0" t="0" r="0" b="0"/>
-            <wp:docPr id="1734051958" name="Hình ảnh 1" descr="Ảnh có chứa văn bản, ảnh chụp màn hình, phần mềm, Phần mềm đa phương tiện&#10;&#10;Nội dung do AI tạo ra có thể không chính xác."/>
+            <wp:docPr id="2031091953" name="Hình ảnh 1" descr="Ảnh có chứa văn bản, ảnh chụp màn hình, phần mềm, màn hình&#10;&#10;Nội dung do AI tạo ra có thể không chính xác."/>
             <wp:cNvGraphicFramePr>
               <a:graphicFrameLocks xmlns:a="http://schemas.openxmlformats.org/drawingml/2006/main" noChangeAspect="1"/>
             </wp:cNvGraphicFramePr>
@@ -1165,7 +685,7 @@
               <a:graphicData uri="http://schemas.openxmlformats.org/drawingml/2006/picture">
                 <pic:pic xmlns:pic="http://schemas.openxmlformats.org/drawingml/2006/picture">
                   <pic:nvPicPr>
-                    <pic:cNvPr id="1734051958" name="Hình ảnh 1" descr="Ảnh có chứa văn bản, ảnh chụp màn hình, phần mềm, Phần mềm đa phương tiện&#10;&#10;Nội dung do AI tạo ra có thể không chính xác."/>
+                    <pic:cNvPr id="2031091953" name="Hình ảnh 1" descr="Ảnh có chứa văn bản, ảnh chụp màn hình, phần mềm, màn hình&#10;&#10;Nội dung do AI tạo ra có thể không chính xác."/>
                     <pic:cNvPicPr/>
                   </pic:nvPicPr>
                   <pic:blipFill>
@@ -1191,19 +711,453 @@
       </w:r>
       <w:r>
         <w:rPr>
+          <w:lang w:val="vi-VN"/>
+        </w:rPr>
+        <w:tab/>
+      </w:r>
+      <w:r>
+        <w:rPr>
+          <w:lang w:val="vi-VN"/>
+        </w:rPr>
+        <w:tab/>
+      </w:r>
+    </w:p>
+    <w:p>
+      <w:pPr>
+        <w:rPr>
+          <w:lang w:val="vi-VN"/>
+        </w:rPr>
+      </w:pPr>
+      <w:r>
+        <w:rPr>
+          <w:lang w:val="vi-VN"/>
+        </w:rPr>
+        <w:tab/>
+      </w:r>
+      <w:r>
+        <w:rPr>
+          <w:lang w:val="vi-VN"/>
+        </w:rPr>
+        <w:tab/>
+      </w:r>
+      <w:r>
+        <w:rPr>
+          <w:lang w:val="vi-VN"/>
+        </w:rPr>
+        <w:tab/>
+      </w:r>
+      <w:r>
+        <w:rPr>
+          <w:lang w:val="vi-VN"/>
+        </w:rPr>
+        <w:tab/>
+      </w:r>
+      <w:r>
+        <w:rPr>
+          <w:lang w:val="vi-VN"/>
+        </w:rPr>
+        <w:tab/>
+      </w:r>
+      <w:r>
+        <w:rPr>
+          <w:lang w:val="vi-VN"/>
+        </w:rPr>
+        <w:tab/>
+      </w:r>
+    </w:p>
+    <w:p>
+      <w:pPr>
+        <w:rPr>
+          <w:lang w:val="vi-VN"/>
+        </w:rPr>
+      </w:pPr>
+      <w:r>
+        <w:rPr>
+          <w:lang w:val="vi-VN"/>
+        </w:rPr>
+        <w:tab/>
+        <w:t>B</w:t>
+      </w:r>
+      <w:r>
+        <w:t>ài t</w:t>
+      </w:r>
+      <w:r>
+        <w:rPr>
+          <w:lang w:val="vi-VN"/>
+        </w:rPr>
+        <w:t>ập 2: Ứng dụng Node.js + MongoDB</w:t>
+      </w:r>
+      <w:r>
+        <w:rPr>
+          <w:lang w:val="vi-VN"/>
+        </w:rPr>
+        <w:tab/>
+      </w:r>
+      <w:r>
+        <w:rPr>
+          <w:lang w:val="vi-VN"/>
+        </w:rPr>
+        <w:tab/>
+      </w:r>
+      <w:r>
+        <w:rPr>
+          <w:lang w:val="vi-VN"/>
+        </w:rPr>
+        <w:tab/>
+      </w:r>
+      <w:r>
+        <w:rPr>
+          <w:lang w:val="vi-VN"/>
+        </w:rPr>
+        <w:tab/>
+      </w:r>
+      <w:r>
+        <w:rPr>
+          <w:lang w:val="vi-VN"/>
+        </w:rPr>
+        <w:tab/>
+      </w:r>
+    </w:p>
+    <w:p>
+      <w:pPr>
+        <w:rPr>
+          <w:lang w:val="vi-VN"/>
+        </w:rPr>
+      </w:pPr>
+      <w:r>
+        <w:rPr>
+          <w:lang w:val="vi-VN"/>
+        </w:rPr>
+        <w:tab/>
+        <w:t>Mục ti</w:t>
+      </w:r>
+      <w:r>
+        <w:t>êu: Tri</w:t>
+      </w:r>
+      <w:r>
+        <w:rPr>
+          <w:lang w:val="vi-VN"/>
+        </w:rPr>
+        <w:t>ển khai ứng dụng Node.js (lưu dữ liệu v</w:t>
+      </w:r>
+      <w:r>
+        <w:t>ào MongoDB) và MongoDB v</w:t>
+      </w:r>
+      <w:r>
+        <w:rPr>
+          <w:lang w:val="vi-VN"/>
+        </w:rPr>
+        <w:t>ới volume.</w:t>
+      </w:r>
+      <w:r>
+        <w:rPr>
+          <w:lang w:val="vi-VN"/>
+        </w:rPr>
+        <w:tab/>
+      </w:r>
+      <w:r>
+        <w:rPr>
+          <w:lang w:val="vi-VN"/>
+        </w:rPr>
+        <w:tab/>
+      </w:r>
+      <w:r>
+        <w:rPr>
+          <w:lang w:val="vi-VN"/>
+        </w:rPr>
+        <w:tab/>
+      </w:r>
+      <w:r>
+        <w:rPr>
+          <w:lang w:val="vi-VN"/>
+        </w:rPr>
+        <w:tab/>
+      </w:r>
+      <w:r>
+        <w:rPr>
+          <w:lang w:val="vi-VN"/>
+        </w:rPr>
+        <w:tab/>
+      </w:r>
+    </w:p>
+    <w:p>
+      <w:pPr>
+        <w:rPr>
+          <w:lang w:val="vi-VN"/>
+        </w:rPr>
+      </w:pPr>
+      <w:r>
+        <w:rPr>
+          <w:lang w:val="vi-VN"/>
+        </w:rPr>
+        <w:tab/>
+        <w:t>Y</w:t>
+      </w:r>
+      <w:r>
+        <w:t>êu c</w:t>
+      </w:r>
+      <w:r>
+        <w:rPr>
+          <w:lang w:val="vi-VN"/>
+        </w:rPr>
+        <w:t>ầu:</w:t>
+      </w:r>
+      <w:r>
+        <w:rPr>
+          <w:lang w:val="vi-VN"/>
+        </w:rPr>
+        <w:tab/>
+      </w:r>
+      <w:r>
+        <w:rPr>
+          <w:lang w:val="vi-VN"/>
+        </w:rPr>
+        <w:tab/>
+      </w:r>
+      <w:r>
+        <w:rPr>
+          <w:lang w:val="vi-VN"/>
+        </w:rPr>
+        <w:tab/>
+      </w:r>
+      <w:r>
+        <w:rPr>
+          <w:lang w:val="vi-VN"/>
+        </w:rPr>
+        <w:tab/>
+      </w:r>
+      <w:r>
+        <w:rPr>
+          <w:lang w:val="vi-VN"/>
+        </w:rPr>
+        <w:tab/>
+      </w:r>
+    </w:p>
+    <w:p>
+      <w:pPr>
+        <w:rPr>
+          <w:lang w:val="vi-VN"/>
+        </w:rPr>
+      </w:pPr>
+      <w:r>
+        <w:rPr>
+          <w:lang w:val="vi-VN"/>
+        </w:rPr>
+        <w:tab/>
+      </w:r>
+      <w:r>
+        <w:rPr>
+          <w:lang w:val="vi-VN"/>
+        </w:rPr>
+        <w:tab/>
+        <w:t>1. Viết Dockerfile cho ứng dụng Node.js (v</w:t>
+      </w:r>
+      <w:r>
+        <w:t>í d</w:t>
+      </w:r>
+      <w:r>
+        <w:rPr>
+          <w:lang w:val="vi-VN"/>
+        </w:rPr>
+        <w:t>ụ: REST API đơn giản).</w:t>
+      </w:r>
+      <w:r>
+        <w:rPr>
+          <w:lang w:val="vi-VN"/>
+        </w:rPr>
+        <w:tab/>
+      </w:r>
+      <w:r>
+        <w:rPr>
+          <w:lang w:val="vi-VN"/>
+        </w:rPr>
+        <w:tab/>
+      </w:r>
+      <w:r>
+        <w:rPr>
+          <w:lang w:val="vi-VN"/>
+        </w:rPr>
+        <w:tab/>
+      </w:r>
+      <w:r>
+        <w:rPr>
+          <w:lang w:val="vi-VN"/>
+        </w:rPr>
+        <w:tab/>
+      </w:r>
+    </w:p>
+    <w:p>
+      <w:pPr>
+        <w:rPr>
+          <w:lang w:val="vi-VN"/>
+        </w:rPr>
+      </w:pPr>
+      <w:r>
+        <w:rPr>
+          <w:lang w:val="vi-VN"/>
+        </w:rPr>
+        <w:tab/>
+      </w:r>
+      <w:r>
+        <w:rPr>
+          <w:lang w:val="vi-VN"/>
+        </w:rPr>
+        <w:tab/>
+        <w:t>2. Sử dụng image mongo:latest (port 27017).</w:t>
+      </w:r>
+      <w:r>
+        <w:rPr>
+          <w:lang w:val="vi-VN"/>
+        </w:rPr>
+        <w:tab/>
+      </w:r>
+      <w:r>
+        <w:rPr>
+          <w:lang w:val="vi-VN"/>
+        </w:rPr>
+        <w:tab/>
+      </w:r>
+      <w:r>
+        <w:rPr>
+          <w:lang w:val="vi-VN"/>
+        </w:rPr>
+        <w:tab/>
+      </w:r>
+      <w:r>
+        <w:rPr>
+          <w:lang w:val="vi-VN"/>
+        </w:rPr>
+        <w:tab/>
+      </w:r>
+    </w:p>
+    <w:p>
+      <w:pPr>
+        <w:rPr>
+          <w:lang w:val="vi-VN"/>
+        </w:rPr>
+      </w:pPr>
+      <w:r>
+        <w:rPr>
+          <w:lang w:val="vi-VN"/>
+        </w:rPr>
+        <w:tab/>
+      </w:r>
+      <w:r>
+        <w:rPr>
+          <w:lang w:val="vi-VN"/>
+        </w:rPr>
+        <w:tab/>
+        <w:t>3. Volume cho MongoDB (/data/db).</w:t>
+      </w:r>
+      <w:r>
+        <w:rPr>
+          <w:lang w:val="vi-VN"/>
+        </w:rPr>
+        <w:tab/>
+      </w:r>
+      <w:r>
+        <w:rPr>
+          <w:lang w:val="vi-VN"/>
+        </w:rPr>
+        <w:tab/>
+      </w:r>
+      <w:r>
+        <w:rPr>
+          <w:lang w:val="vi-VN"/>
+        </w:rPr>
+        <w:tab/>
+      </w:r>
+      <w:r>
+        <w:rPr>
+          <w:lang w:val="vi-VN"/>
+        </w:rPr>
+        <w:tab/>
+      </w:r>
+    </w:p>
+    <w:p>
+      <w:pPr>
+        <w:rPr>
+          <w:lang w:val="vi-VN"/>
+        </w:rPr>
+      </w:pPr>
+      <w:r>
+        <w:rPr>
+          <w:lang w:val="vi-VN"/>
+        </w:rPr>
+        <w:tab/>
+      </w:r>
+      <w:r>
+        <w:rPr>
+          <w:lang w:val="vi-VN"/>
+        </w:rPr>
+        <w:tab/>
+        <w:t>4. Đảm bảo Node.js service khởi động sau MongoDB (depends_on + healthcheck).</w:t>
+      </w:r>
+      <w:r>
+        <w:rPr>
+          <w:lang w:val="vi-VN"/>
+        </w:rPr>
+        <w:tab/>
+      </w:r>
+      <w:r>
+        <w:rPr>
+          <w:lang w:val="vi-VN"/>
+        </w:rPr>
+        <w:tab/>
+      </w:r>
+      <w:r>
+        <w:rPr>
+          <w:lang w:val="vi-VN"/>
+        </w:rPr>
+        <w:tab/>
+      </w:r>
+      <w:r>
+        <w:rPr>
+          <w:lang w:val="vi-VN"/>
+        </w:rPr>
+        <w:tab/>
+      </w:r>
+    </w:p>
+    <w:p>
+      <w:pPr>
+        <w:rPr>
+          <w:lang w:val="vi-VN"/>
+        </w:rPr>
+      </w:pPr>
+      <w:r>
+        <w:rPr>
+          <w:lang w:val="vi-VN"/>
+        </w:rPr>
+        <w:tab/>
+      </w:r>
+      <w:r>
+        <w:rPr>
+          <w:lang w:val="vi-VN"/>
+        </w:rPr>
+        <w:tab/>
+      </w:r>
+      <w:r>
+        <w:rPr>
+          <w:lang w:val="vi-VN"/>
+        </w:rPr>
+        <w:tab/>
+      </w:r>
+      <w:r>
+        <w:rPr>
+          <w:lang w:val="vi-VN"/>
+        </w:rPr>
+        <w:tab/>
+      </w:r>
+      <w:r>
+        <w:rPr>
           <w:noProof/>
         </w:rPr>
-        <w:t xml:space="preserve"> </w:t>
-      </w:r>
-      <w:r>
-        <w:rPr>
-          <w:noProof/>
-        </w:rPr>
+        <w:lastRenderedPageBreak/>
         <w:drawing>
-          <wp:inline distT="0" distB="0" distL="0" distR="0" wp14:anchorId="11D60FA2" wp14:editId="4D3A3DD9">
+          <wp:inline distT="0" distB="0" distL="0" distR="0" wp14:anchorId="78AA10A5" wp14:editId="63C336BA">
             <wp:extent cx="5943600" cy="3341370"/>
             <wp:effectExtent l="0" t="0" r="0" b="0"/>
-            <wp:docPr id="1880902577" name="Hình ảnh 1"/>
+            <wp:docPr id="1734051958" name="Hình ảnh 1" descr="Ảnh có chứa văn bản, ảnh chụp màn hình, phần mềm, Phần mềm đa phương tiện&#10;&#10;Nội dung do AI tạo ra có thể không chính xác."/>
             <wp:cNvGraphicFramePr>
               <a:graphicFrameLocks xmlns:a="http://schemas.openxmlformats.org/drawingml/2006/main" noChangeAspect="1"/>
             </wp:cNvGraphicFramePr>
@@ -1211,7 +1165,7 @@
               <a:graphicData uri="http://schemas.openxmlformats.org/drawingml/2006/picture">
                 <pic:pic xmlns:pic="http://schemas.openxmlformats.org/drawingml/2006/picture">
                   <pic:nvPicPr>
-                    <pic:cNvPr id="1880902577" name=""/>
+                    <pic:cNvPr id="1734051958" name="Hình ảnh 1" descr="Ảnh có chứa văn bản, ảnh chụp màn hình, phần mềm, Phần mềm đa phương tiện&#10;&#10;Nội dung do AI tạo ra có thể không chính xác."/>
                     <pic:cNvPicPr/>
                   </pic:nvPicPr>
                   <pic:blipFill>
@@ -1237,6 +1191,52 @@
       </w:r>
       <w:r>
         <w:rPr>
+          <w:noProof/>
+        </w:rPr>
+        <w:t xml:space="preserve"> </w:t>
+      </w:r>
+      <w:r>
+        <w:rPr>
+          <w:noProof/>
+        </w:rPr>
+        <w:drawing>
+          <wp:inline distT="0" distB="0" distL="0" distR="0" wp14:anchorId="11D60FA2" wp14:editId="6FB798A6">
+            <wp:extent cx="5943600" cy="3341370"/>
+            <wp:effectExtent l="0" t="0" r="0" b="0"/>
+            <wp:docPr id="1880902577" name="Hình ảnh 1" descr="Ảnh có chứa văn bản, ảnh chụp màn hình, phần mềm, Trang web&#10;&#10;Nội dung do AI tạo ra có thể không chính xác."/>
+            <wp:cNvGraphicFramePr>
+              <a:graphicFrameLocks xmlns:a="http://schemas.openxmlformats.org/drawingml/2006/main" noChangeAspect="1"/>
+            </wp:cNvGraphicFramePr>
+            <a:graphic xmlns:a="http://schemas.openxmlformats.org/drawingml/2006/main">
+              <a:graphicData uri="http://schemas.openxmlformats.org/drawingml/2006/picture">
+                <pic:pic xmlns:pic="http://schemas.openxmlformats.org/drawingml/2006/picture">
+                  <pic:nvPicPr>
+                    <pic:cNvPr id="1880902577" name="Hình ảnh 1" descr="Ảnh có chứa văn bản, ảnh chụp màn hình, phần mềm, Trang web&#10;&#10;Nội dung do AI tạo ra có thể không chính xác."/>
+                    <pic:cNvPicPr/>
+                  </pic:nvPicPr>
+                  <pic:blipFill>
+                    <a:blip r:embed="rId8"/>
+                    <a:stretch>
+                      <a:fillRect/>
+                    </a:stretch>
+                  </pic:blipFill>
+                  <pic:spPr>
+                    <a:xfrm>
+                      <a:off x="0" y="0"/>
+                      <a:ext cx="5943600" cy="3341370"/>
+                    </a:xfrm>
+                    <a:prstGeom prst="rect">
+                      <a:avLst/>
+                    </a:prstGeom>
+                  </pic:spPr>
+                </pic:pic>
+              </a:graphicData>
+            </a:graphic>
+          </wp:inline>
+        </w:drawing>
+      </w:r>
+      <w:r>
+        <w:rPr>
           <w:lang w:val="vi-VN"/>
         </w:rPr>
         <w:tab/>
@@ -1386,8 +1386,13 @@
     </w:p>
     <w:p>
       <w:pPr>
-        <w:rPr>
-          <w:lang w:val="vi-VN"/>
+        <w:pStyle w:val="oancuaDanhsach"/>
+        <w:numPr>
+          <w:ilvl w:val="0"/>
+          <w:numId w:val="1"/>
+        </w:numPr>
+        <w:rPr>
+          <w:rFonts w:ascii="Times New Roman" w:hAnsi="Times New Roman"/>
         </w:rPr>
       </w:pPr>
       <w:r>
@@ -1395,14 +1400,7 @@
           <w:lang w:val="vi-VN"/>
         </w:rPr>
         <w:lastRenderedPageBreak/>
-        <w:tab/>
-      </w:r>
-      <w:r>
-        <w:rPr>
-          <w:lang w:val="vi-VN"/>
-        </w:rPr>
-        <w:tab/>
-        <w:t>1. 2 service Flask (sử dụng app.py từ b</w:t>
+        <w:t>2 service Flask (sử dụng app.py từ b</w:t>
       </w:r>
       <w:r>
         <w:t>ài t</w:t>
@@ -1419,6 +1417,55 @@
         </w:rPr>
         <w:tab/>
       </w:r>
+    </w:p>
+    <w:p>
+      <w:pPr>
+        <w:pStyle w:val="oancuaDanhsach"/>
+        <w:ind w:left="1800"/>
+        <w:rPr>
+          <w:lang w:val="vi-VN"/>
+        </w:rPr>
+      </w:pPr>
+      <w:r>
+        <w:rPr>
+          <w:noProof/>
+        </w:rPr>
+        <w:drawing>
+          <wp:inline distT="0" distB="0" distL="0" distR="0" wp14:anchorId="6B2ED002" wp14:editId="45587853">
+            <wp:extent cx="3757955" cy="2112645"/>
+            <wp:effectExtent l="0" t="0" r="0" b="1905"/>
+            <wp:docPr id="1780719552" name="Hình ảnh 1" descr="Ảnh có chứa văn bản, ảnh chụp màn hình, phần mềm, Phần mềm đa phương tiện&#10;&#10;Nội dung do AI tạo ra có thể không chính xác."/>
+            <wp:cNvGraphicFramePr>
+              <a:graphicFrameLocks xmlns:a="http://schemas.openxmlformats.org/drawingml/2006/main" noChangeAspect="1"/>
+            </wp:cNvGraphicFramePr>
+            <a:graphic xmlns:a="http://schemas.openxmlformats.org/drawingml/2006/main">
+              <a:graphicData uri="http://schemas.openxmlformats.org/drawingml/2006/picture">
+                <pic:pic xmlns:pic="http://schemas.openxmlformats.org/drawingml/2006/picture">
+                  <pic:nvPicPr>
+                    <pic:cNvPr id="1780719552" name="Hình ảnh 1" descr="Ảnh có chứa văn bản, ảnh chụp màn hình, phần mềm, Phần mềm đa phương tiện&#10;&#10;Nội dung do AI tạo ra có thể không chính xác."/>
+                    <pic:cNvPicPr/>
+                  </pic:nvPicPr>
+                  <pic:blipFill>
+                    <a:blip r:embed="rId9"/>
+                    <a:stretch>
+                      <a:fillRect/>
+                    </a:stretch>
+                  </pic:blipFill>
+                  <pic:spPr>
+                    <a:xfrm>
+                      <a:off x="0" y="0"/>
+                      <a:ext cx="3763834" cy="2115950"/>
+                    </a:xfrm>
+                    <a:prstGeom prst="rect">
+                      <a:avLst/>
+                    </a:prstGeom>
+                  </pic:spPr>
+                </pic:pic>
+              </a:graphicData>
+            </a:graphic>
+          </wp:inline>
+        </w:drawing>
+      </w:r>
       <w:r>
         <w:rPr>
           <w:lang w:val="vi-VN"/>
@@ -1467,6 +1514,46 @@
       <w:r>
         <w:tab/>
       </w:r>
+      <w:r>
+        <w:rPr>
+          <w:noProof/>
+        </w:rPr>
+        <w:drawing>
+          <wp:inline distT="0" distB="0" distL="0" distR="0" wp14:anchorId="34272FB8" wp14:editId="2F395B44">
+            <wp:extent cx="4400550" cy="2473899"/>
+            <wp:effectExtent l="0" t="0" r="0" b="3175"/>
+            <wp:docPr id="1447362487" name="Hình ảnh 1" descr="Ảnh có chứa văn bản, ảnh chụp màn hình, phần mềm, Phần mềm đa phương tiện&#10;&#10;Nội dung do AI tạo ra có thể không chính xác."/>
+            <wp:cNvGraphicFramePr>
+              <a:graphicFrameLocks xmlns:a="http://schemas.openxmlformats.org/drawingml/2006/main" noChangeAspect="1"/>
+            </wp:cNvGraphicFramePr>
+            <a:graphic xmlns:a="http://schemas.openxmlformats.org/drawingml/2006/main">
+              <a:graphicData uri="http://schemas.openxmlformats.org/drawingml/2006/picture">
+                <pic:pic xmlns:pic="http://schemas.openxmlformats.org/drawingml/2006/picture">
+                  <pic:nvPicPr>
+                    <pic:cNvPr id="1447362487" name="Hình ảnh 1" descr="Ảnh có chứa văn bản, ảnh chụp màn hình, phần mềm, Phần mềm đa phương tiện&#10;&#10;Nội dung do AI tạo ra có thể không chính xác."/>
+                    <pic:cNvPicPr/>
+                  </pic:nvPicPr>
+                  <pic:blipFill>
+                    <a:blip r:embed="rId10"/>
+                    <a:stretch>
+                      <a:fillRect/>
+                    </a:stretch>
+                  </pic:blipFill>
+                  <pic:spPr>
+                    <a:xfrm>
+                      <a:off x="0" y="0"/>
+                      <a:ext cx="4404909" cy="2476350"/>
+                    </a:xfrm>
+                    <a:prstGeom prst="rect">
+                      <a:avLst/>
+                    </a:prstGeom>
+                  </pic:spPr>
+                </pic:pic>
+              </a:graphicData>
+            </a:graphic>
+          </wp:inline>
+        </w:drawing>
+      </w:r>
     </w:p>
     <w:p>
       <w:r>
@@ -1530,22 +1617,63 @@
     </w:p>
     <w:p>
       <w:r>
-        <w:tab/>
-      </w:r>
-      <w:r>
-        <w:tab/>
-      </w:r>
-      <w:r>
-        <w:tab/>
-      </w:r>
-      <w:r>
-        <w:tab/>
-      </w:r>
-      <w:r>
-        <w:tab/>
-      </w:r>
-      <w:r>
-        <w:tab/>
+        <w:lastRenderedPageBreak/>
+        <w:tab/>
+      </w:r>
+      <w:r>
+        <w:tab/>
+      </w:r>
+      <w:r>
+        <w:tab/>
+      </w:r>
+      <w:r>
+        <w:tab/>
+      </w:r>
+      <w:r>
+        <w:tab/>
+      </w:r>
+      <w:r>
+        <w:tab/>
+      </w:r>
+      <w:r>
+        <w:rPr>
+          <w:noProof/>
+        </w:rPr>
+        <w:drawing>
+          <wp:inline distT="0" distB="0" distL="0" distR="0" wp14:anchorId="17D629AC" wp14:editId="4909AF1B">
+            <wp:extent cx="4181475" cy="2350739"/>
+            <wp:effectExtent l="0" t="0" r="0" b="0"/>
+            <wp:docPr id="707511719" name="Hình ảnh 1" descr="Ảnh có chứa văn bản, ảnh chụp màn hình, phần mềm, Phần mềm đa phương tiện&#10;&#10;Nội dung do AI tạo ra có thể không chính xác."/>
+            <wp:cNvGraphicFramePr>
+              <a:graphicFrameLocks xmlns:a="http://schemas.openxmlformats.org/drawingml/2006/main" noChangeAspect="1"/>
+            </wp:cNvGraphicFramePr>
+            <a:graphic xmlns:a="http://schemas.openxmlformats.org/drawingml/2006/main">
+              <a:graphicData uri="http://schemas.openxmlformats.org/drawingml/2006/picture">
+                <pic:pic xmlns:pic="http://schemas.openxmlformats.org/drawingml/2006/picture">
+                  <pic:nvPicPr>
+                    <pic:cNvPr id="707511719" name="Hình ảnh 1" descr="Ảnh có chứa văn bản, ảnh chụp màn hình, phần mềm, Phần mềm đa phương tiện&#10;&#10;Nội dung do AI tạo ra có thể không chính xác."/>
+                    <pic:cNvPicPr/>
+                  </pic:nvPicPr>
+                  <pic:blipFill>
+                    <a:blip r:embed="rId11"/>
+                    <a:stretch>
+                      <a:fillRect/>
+                    </a:stretch>
+                  </pic:blipFill>
+                  <pic:spPr>
+                    <a:xfrm>
+                      <a:off x="0" y="0"/>
+                      <a:ext cx="4189579" cy="2355295"/>
+                    </a:xfrm>
+                    <a:prstGeom prst="rect">
+                      <a:avLst/>
+                    </a:prstGeom>
+                  </pic:spPr>
+                </pic:pic>
+              </a:graphicData>
+            </a:graphic>
+          </wp:inline>
+        </w:drawing>
       </w:r>
     </w:p>
     <w:p>
@@ -2208,6 +2336,7 @@
         <w:rPr>
           <w:lang w:val="vi-VN"/>
         </w:rPr>
+        <w:lastRenderedPageBreak/>
         <w:tab/>
       </w:r>
       <w:r>
@@ -2250,6 +2379,103 @@
     </w:sectPr>
   </w:body>
 </w:document>
+</file>
+
+<file path=word/numbering.xml><?xml version="1.0" encoding="utf-8"?>
+<w:numbering xmlns:wpc="http://schemas.microsoft.com/office/word/2010/wordprocessingCanvas" xmlns:cx="http://schemas.microsoft.com/office/drawing/2014/chartex" xmlns:cx1="http://schemas.microsoft.com/office/drawing/2015/9/8/chartex" xmlns:cx2="http://schemas.microsoft.com/office/drawing/2015/10/21/chartex" xmlns:cx3="http://schemas.microsoft.com/office/drawing/2016/5/9/chartex" xmlns:cx4="http://schemas.microsoft.com/office/drawing/2016/5/10/chartex" xmlns:cx5="http://schemas.microsoft.com/office/drawing/2016/5/11/chartex" xmlns:cx6="http://schemas.microsoft.com/office/drawing/2016/5/12/chartex" xmlns:cx7="http://schemas.microsoft.com/office/drawing/2016/5/13/chartex" xmlns:cx8="http://schemas.microsoft.com/office/drawing/2016/5/14/chartex" xmlns:mc="http://schemas.openxmlformats.org/markup-compatibility/2006" xmlns:aink="http://schemas.microsoft.com/office/drawing/2016/ink" xmlns:am3d="http://schemas.microsoft.com/office/drawing/2017/model3d" xmlns:o="urn:schemas-microsoft-com:office:office" xmlns:oel="http://schemas.microsoft.com/office/2019/extlst" xmlns:r="http://schemas.openxmlformats.org/officeDocument/2006/relationships" xmlns:m="http://schemas.openxmlformats.org/officeDocument/2006/math" xmlns:v="urn:schemas-microsoft-com:vml" xmlns:wp14="http://schemas.microsoft.com/office/word/2010/wordprocessingDrawing" xmlns:wp="http://schemas.openxmlformats.org/drawingml/2006/wordprocessingDrawing" xmlns:w10="urn:schemas-microsoft-com:office:word" xmlns:w="http://schemas.openxmlformats.org/wordprocessingml/2006/main" xmlns:w14="http://schemas.microsoft.com/office/word/2010/wordml" xmlns:w15="http://schemas.microsoft.com/office/word/2012/wordml" xmlns:w16cex="http://schemas.microsoft.com/office/word/2018/wordml/cex" xmlns:w16cid="http://schemas.microsoft.com/office/word/2016/wordml/cid" xmlns:w16="http://schemas.microsoft.com/office/word/2018/wordml" xmlns:w16du="http://schemas.microsoft.com/office/word/2023/wordml/word16du" xmlns:w16sdtdh="http://schemas.microsoft.com/office/word/2020/wordml/sdtdatahash" xmlns:w16sdtfl="http://schemas.microsoft.com/office/word/2024/wordml/sdtformatlock" xmlns:w16se="http://schemas.microsoft.com/office/word/2015/wordml/symex" xmlns:wpg="http://schemas.microsoft.com/office/word/2010/wordprocessingGroup" xmlns:wpi="http://schemas.microsoft.com/office/word/2010/wordprocessingInk" xmlns:wne="http://schemas.microsoft.com/office/word/2006/wordml" xmlns:wps="http://schemas.microsoft.com/office/word/2010/wordprocessingShape" mc:Ignorable="w14 w15 w16se w16cid w16 w16cex w16sdtdh w16sdtfl w16du wp14">
+  <w:abstractNum w:abstractNumId="0" w15:restartNumberingAfterBreak="0">
+    <w:nsid w:val="7C2865F1"/>
+    <w:multiLevelType w:val="hybridMultilevel"/>
+    <w:tmpl w:val="9BE8BBF4"/>
+    <w:lvl w:ilvl="0" w:tplc="014E8722">
+      <w:start w:val="1"/>
+      <w:numFmt w:val="decimal"/>
+      <w:lvlText w:val="%1."/>
+      <w:lvlJc w:val="left"/>
+      <w:pPr>
+        <w:ind w:left="1800" w:hanging="360"/>
+      </w:pPr>
+      <w:rPr>
+        <w:rFonts w:asciiTheme="minorHAnsi" w:hAnsiTheme="minorHAnsi" w:hint="default"/>
+      </w:rPr>
+    </w:lvl>
+    <w:lvl w:ilvl="1" w:tplc="04090019" w:tentative="1">
+      <w:start w:val="1"/>
+      <w:numFmt w:val="lowerLetter"/>
+      <w:lvlText w:val="%2."/>
+      <w:lvlJc w:val="left"/>
+      <w:pPr>
+        <w:ind w:left="2520" w:hanging="360"/>
+      </w:pPr>
+    </w:lvl>
+    <w:lvl w:ilvl="2" w:tplc="0409001B" w:tentative="1">
+      <w:start w:val="1"/>
+      <w:numFmt w:val="lowerRoman"/>
+      <w:lvlText w:val="%3."/>
+      <w:lvlJc w:val="right"/>
+      <w:pPr>
+        <w:ind w:left="3240" w:hanging="180"/>
+      </w:pPr>
+    </w:lvl>
+    <w:lvl w:ilvl="3" w:tplc="0409000F" w:tentative="1">
+      <w:start w:val="1"/>
+      <w:numFmt w:val="decimal"/>
+      <w:lvlText w:val="%4."/>
+      <w:lvlJc w:val="left"/>
+      <w:pPr>
+        <w:ind w:left="3960" w:hanging="360"/>
+      </w:pPr>
+    </w:lvl>
+    <w:lvl w:ilvl="4" w:tplc="04090019" w:tentative="1">
+      <w:start w:val="1"/>
+      <w:numFmt w:val="lowerLetter"/>
+      <w:lvlText w:val="%5."/>
+      <w:lvlJc w:val="left"/>
+      <w:pPr>
+        <w:ind w:left="4680" w:hanging="360"/>
+      </w:pPr>
+    </w:lvl>
+    <w:lvl w:ilvl="5" w:tplc="0409001B" w:tentative="1">
+      <w:start w:val="1"/>
+      <w:numFmt w:val="lowerRoman"/>
+      <w:lvlText w:val="%6."/>
+      <w:lvlJc w:val="right"/>
+      <w:pPr>
+        <w:ind w:left="5400" w:hanging="180"/>
+      </w:pPr>
+    </w:lvl>
+    <w:lvl w:ilvl="6" w:tplc="0409000F" w:tentative="1">
+      <w:start w:val="1"/>
+      <w:numFmt w:val="decimal"/>
+      <w:lvlText w:val="%7."/>
+      <w:lvlJc w:val="left"/>
+      <w:pPr>
+        <w:ind w:left="6120" w:hanging="360"/>
+      </w:pPr>
+    </w:lvl>
+    <w:lvl w:ilvl="7" w:tplc="04090019" w:tentative="1">
+      <w:start w:val="1"/>
+      <w:numFmt w:val="lowerLetter"/>
+      <w:lvlText w:val="%8."/>
+      <w:lvlJc w:val="left"/>
+      <w:pPr>
+        <w:ind w:left="6840" w:hanging="360"/>
+      </w:pPr>
+    </w:lvl>
+    <w:lvl w:ilvl="8" w:tplc="0409001B" w:tentative="1">
+      <w:start w:val="1"/>
+      <w:numFmt w:val="lowerRoman"/>
+      <w:lvlText w:val="%9."/>
+      <w:lvlJc w:val="right"/>
+      <w:pPr>
+        <w:ind w:left="7560" w:hanging="180"/>
+      </w:pPr>
+    </w:lvl>
+  </w:abstractNum>
+  <w:num w:numId="1" w16cid:durableId="1288001801">
+    <w:abstractNumId w:val="0"/>
+  </w:num>
+</w:numbering>
 </file>
 
 <file path=word/styles.xml><?xml version="1.0" encoding="utf-8"?>

</xml_diff>

<commit_message>
hoàn thành bài 4 phần 3 và minh chứng
</commit_message>
<xml_diff>
--- a/Minh chứng 5 câu phần 3.docx
+++ b/Minh chứng 5 câu phần 3.docx
@@ -1799,22 +1799,20 @@
     </w:p>
     <w:p>
       <w:pPr>
-        <w:rPr>
-          <w:lang w:val="vi-VN"/>
-        </w:rPr>
-      </w:pPr>
-      <w:r>
-        <w:rPr>
-          <w:lang w:val="vi-VN"/>
-        </w:rPr>
-        <w:tab/>
-      </w:r>
-      <w:r>
-        <w:rPr>
-          <w:lang w:val="vi-VN"/>
-        </w:rPr>
-        <w:tab/>
-        <w:t>1. Service Prometheus (port 9090) với file cấu h</w:t>
+        <w:pStyle w:val="oancuaDanhsach"/>
+        <w:numPr>
+          <w:ilvl w:val="0"/>
+          <w:numId w:val="2"/>
+        </w:numPr>
+        <w:rPr>
+          <w:rFonts w:ascii="Times New Roman" w:hAnsi="Times New Roman"/>
+        </w:rPr>
+      </w:pPr>
+      <w:r>
+        <w:rPr>
+          <w:lang w:val="vi-VN"/>
+        </w:rPr>
+        <w:t>Service Prometheus (port 9090) với file cấu h</w:t>
       </w:r>
       <w:r>
         <w:t>ình thu th</w:t>
@@ -1852,61 +1850,158 @@
     </w:p>
     <w:p>
       <w:pPr>
-        <w:rPr>
-          <w:lang w:val="vi-VN"/>
-        </w:rPr>
-      </w:pPr>
-      <w:r>
-        <w:rPr>
-          <w:lang w:val="vi-VN"/>
-        </w:rPr>
-        <w:tab/>
-      </w:r>
-      <w:r>
-        <w:rPr>
-          <w:lang w:val="vi-VN"/>
-        </w:rPr>
-        <w:tab/>
-        <w:t>2. Service Grafana (port 3000) kết nối đến Prometheus.</w:t>
-      </w:r>
-      <w:r>
-        <w:rPr>
-          <w:lang w:val="vi-VN"/>
-        </w:rPr>
-        <w:tab/>
-      </w:r>
-      <w:r>
-        <w:rPr>
-          <w:lang w:val="vi-VN"/>
-        </w:rPr>
-        <w:tab/>
-      </w:r>
-      <w:r>
-        <w:rPr>
-          <w:lang w:val="vi-VN"/>
-        </w:rPr>
-        <w:tab/>
-      </w:r>
-      <w:r>
-        <w:rPr>
-          <w:lang w:val="vi-VN"/>
-        </w:rPr>
-        <w:tab/>
-      </w:r>
-    </w:p>
-    <w:p>
-      <w:r>
-        <w:rPr>
-          <w:lang w:val="vi-VN"/>
-        </w:rPr>
-        <w:tab/>
-      </w:r>
-      <w:r>
-        <w:rPr>
-          <w:lang w:val="vi-VN"/>
-        </w:rPr>
-        <w:tab/>
-        <w:t>3. Volume để lưu dữ liệu Prometheus v</w:t>
+        <w:pStyle w:val="oancuaDanhsach"/>
+        <w:ind w:left="1800"/>
+        <w:rPr>
+          <w:rFonts w:ascii="Times New Roman" w:hAnsi="Times New Roman"/>
+        </w:rPr>
+      </w:pPr>
+      <w:r>
+        <w:rPr>
+          <w:noProof/>
+        </w:rPr>
+        <w:drawing>
+          <wp:inline distT="0" distB="0" distL="0" distR="0" wp14:anchorId="3526FAE4" wp14:editId="392F84C7">
+            <wp:extent cx="3588525" cy="2017395"/>
+            <wp:effectExtent l="0" t="0" r="0" b="1905"/>
+            <wp:docPr id="731750008" name="Hình ảnh 1" descr="Ảnh có chứa văn bản, ảnh chụp màn hình, phần mềm, Phần mềm đa phương tiện&#10;&#10;Nội dung do AI tạo ra có thể không chính xác."/>
+            <wp:cNvGraphicFramePr>
+              <a:graphicFrameLocks xmlns:a="http://schemas.openxmlformats.org/drawingml/2006/main" noChangeAspect="1"/>
+            </wp:cNvGraphicFramePr>
+            <a:graphic xmlns:a="http://schemas.openxmlformats.org/drawingml/2006/main">
+              <a:graphicData uri="http://schemas.openxmlformats.org/drawingml/2006/picture">
+                <pic:pic xmlns:pic="http://schemas.openxmlformats.org/drawingml/2006/picture">
+                  <pic:nvPicPr>
+                    <pic:cNvPr id="731750008" name="Hình ảnh 1" descr="Ảnh có chứa văn bản, ảnh chụp màn hình, phần mềm, Phần mềm đa phương tiện&#10;&#10;Nội dung do AI tạo ra có thể không chính xác."/>
+                    <pic:cNvPicPr/>
+                  </pic:nvPicPr>
+                  <pic:blipFill>
+                    <a:blip r:embed="rId12"/>
+                    <a:stretch>
+                      <a:fillRect/>
+                    </a:stretch>
+                  </pic:blipFill>
+                  <pic:spPr>
+                    <a:xfrm>
+                      <a:off x="0" y="0"/>
+                      <a:ext cx="3593830" cy="2020377"/>
+                    </a:xfrm>
+                    <a:prstGeom prst="rect">
+                      <a:avLst/>
+                    </a:prstGeom>
+                  </pic:spPr>
+                </pic:pic>
+              </a:graphicData>
+            </a:graphic>
+          </wp:inline>
+        </w:drawing>
+      </w:r>
+    </w:p>
+    <w:p>
+      <w:pPr>
+        <w:pStyle w:val="oancuaDanhsach"/>
+        <w:numPr>
+          <w:ilvl w:val="0"/>
+          <w:numId w:val="2"/>
+        </w:numPr>
+        <w:rPr>
+          <w:rFonts w:ascii="Times New Roman" w:hAnsi="Times New Roman"/>
+        </w:rPr>
+      </w:pPr>
+      <w:r>
+        <w:rPr>
+          <w:lang w:val="vi-VN"/>
+        </w:rPr>
+        <w:t>Service Grafana (port 3000) kết nối đến Prometheus.</w:t>
+      </w:r>
+      <w:r>
+        <w:rPr>
+          <w:lang w:val="vi-VN"/>
+        </w:rPr>
+        <w:tab/>
+      </w:r>
+      <w:r>
+        <w:rPr>
+          <w:lang w:val="vi-VN"/>
+        </w:rPr>
+        <w:tab/>
+      </w:r>
+    </w:p>
+    <w:p>
+      <w:pPr>
+        <w:pStyle w:val="oancuaDanhsach"/>
+        <w:ind w:left="1800"/>
+        <w:rPr>
+          <w:lang w:val="vi-VN"/>
+        </w:rPr>
+      </w:pPr>
+      <w:r>
+        <w:rPr>
+          <w:noProof/>
+        </w:rPr>
+        <w:lastRenderedPageBreak/>
+        <w:drawing>
+          <wp:inline distT="0" distB="0" distL="0" distR="0" wp14:anchorId="6B581BA6" wp14:editId="12EC55A8">
+            <wp:extent cx="3995156" cy="2245995"/>
+            <wp:effectExtent l="0" t="0" r="5715" b="1905"/>
+            <wp:docPr id="1816351063" name="Hình ảnh 1" descr="Ảnh có chứa văn bản, ảnh chụp màn hình, phần mềm, Phần mềm đa phương tiện&#10;&#10;Nội dung do AI tạo ra có thể không chính xác."/>
+            <wp:cNvGraphicFramePr>
+              <a:graphicFrameLocks xmlns:a="http://schemas.openxmlformats.org/drawingml/2006/main" noChangeAspect="1"/>
+            </wp:cNvGraphicFramePr>
+            <a:graphic xmlns:a="http://schemas.openxmlformats.org/drawingml/2006/main">
+              <a:graphicData uri="http://schemas.openxmlformats.org/drawingml/2006/picture">
+                <pic:pic xmlns:pic="http://schemas.openxmlformats.org/drawingml/2006/picture">
+                  <pic:nvPicPr>
+                    <pic:cNvPr id="1816351063" name="Hình ảnh 1" descr="Ảnh có chứa văn bản, ảnh chụp màn hình, phần mềm, Phần mềm đa phương tiện&#10;&#10;Nội dung do AI tạo ra có thể không chính xác."/>
+                    <pic:cNvPicPr/>
+                  </pic:nvPicPr>
+                  <pic:blipFill>
+                    <a:blip r:embed="rId13"/>
+                    <a:stretch>
+                      <a:fillRect/>
+                    </a:stretch>
+                  </pic:blipFill>
+                  <pic:spPr>
+                    <a:xfrm>
+                      <a:off x="0" y="0"/>
+                      <a:ext cx="4000183" cy="2248821"/>
+                    </a:xfrm>
+                    <a:prstGeom prst="rect">
+                      <a:avLst/>
+                    </a:prstGeom>
+                  </pic:spPr>
+                </pic:pic>
+              </a:graphicData>
+            </a:graphic>
+          </wp:inline>
+        </w:drawing>
+      </w:r>
+      <w:r>
+        <w:rPr>
+          <w:lang w:val="vi-VN"/>
+        </w:rPr>
+        <w:tab/>
+      </w:r>
+      <w:r>
+        <w:rPr>
+          <w:lang w:val="vi-VN"/>
+        </w:rPr>
+        <w:tab/>
+      </w:r>
+    </w:p>
+    <w:p>
+      <w:pPr>
+        <w:pStyle w:val="oancuaDanhsach"/>
+        <w:numPr>
+          <w:ilvl w:val="0"/>
+          <w:numId w:val="2"/>
+        </w:numPr>
+      </w:pPr>
+      <w:r>
+        <w:rPr>
+          <w:lang w:val="vi-VN"/>
+        </w:rPr>
+        <w:t>Volume để lưu dữ liệu Prometheus v</w:t>
       </w:r>
       <w:r>
         <w:t>à Grafana.</w:t>
@@ -1917,6 +2012,52 @@
       <w:r>
         <w:tab/>
       </w:r>
+    </w:p>
+    <w:p>
+      <w:pPr>
+        <w:pStyle w:val="oancuaDanhsach"/>
+        <w:ind w:left="1800"/>
+      </w:pPr>
+      <w:r>
+        <w:rPr>
+          <w:noProof/>
+        </w:rPr>
+        <w:drawing>
+          <wp:inline distT="0" distB="0" distL="0" distR="0" wp14:anchorId="72B9ADB4" wp14:editId="5F8C1646">
+            <wp:extent cx="3495675" cy="1965197"/>
+            <wp:effectExtent l="0" t="0" r="0" b="0"/>
+            <wp:docPr id="180571661" name="Hình ảnh 1" descr="Ảnh có chứa văn bản, ảnh chụp màn hình, phần mềm, Phần mềm đa phương tiện&#10;&#10;Nội dung do AI tạo ra có thể không chính xác."/>
+            <wp:cNvGraphicFramePr>
+              <a:graphicFrameLocks xmlns:a="http://schemas.openxmlformats.org/drawingml/2006/main" noChangeAspect="1"/>
+            </wp:cNvGraphicFramePr>
+            <a:graphic xmlns:a="http://schemas.openxmlformats.org/drawingml/2006/main">
+              <a:graphicData uri="http://schemas.openxmlformats.org/drawingml/2006/picture">
+                <pic:pic xmlns:pic="http://schemas.openxmlformats.org/drawingml/2006/picture">
+                  <pic:nvPicPr>
+                    <pic:cNvPr id="180571661" name="Hình ảnh 1" descr="Ảnh có chứa văn bản, ảnh chụp màn hình, phần mềm, Phần mềm đa phương tiện&#10;&#10;Nội dung do AI tạo ra có thể không chính xác."/>
+                    <pic:cNvPicPr/>
+                  </pic:nvPicPr>
+                  <pic:blipFill>
+                    <a:blip r:embed="rId14"/>
+                    <a:stretch>
+                      <a:fillRect/>
+                    </a:stretch>
+                  </pic:blipFill>
+                  <pic:spPr>
+                    <a:xfrm>
+                      <a:off x="0" y="0"/>
+                      <a:ext cx="3502518" cy="1969044"/>
+                    </a:xfrm>
+                    <a:prstGeom prst="rect">
+                      <a:avLst/>
+                    </a:prstGeom>
+                  </pic:spPr>
+                </pic:pic>
+              </a:graphicData>
+            </a:graphic>
+          </wp:inline>
+        </w:drawing>
+      </w:r>
       <w:r>
         <w:tab/>
       </w:r>
@@ -2336,7 +2477,6 @@
         <w:rPr>
           <w:lang w:val="vi-VN"/>
         </w:rPr>
-        <w:lastRenderedPageBreak/>
         <w:tab/>
       </w:r>
       <w:r>
@@ -2384,10 +2524,10 @@
 <file path=word/numbering.xml><?xml version="1.0" encoding="utf-8"?>
 <w:numbering xmlns:wpc="http://schemas.microsoft.com/office/word/2010/wordprocessingCanvas" xmlns:cx="http://schemas.microsoft.com/office/drawing/2014/chartex" xmlns:cx1="http://schemas.microsoft.com/office/drawing/2015/9/8/chartex" xmlns:cx2="http://schemas.microsoft.com/office/drawing/2015/10/21/chartex" xmlns:cx3="http://schemas.microsoft.com/office/drawing/2016/5/9/chartex" xmlns:cx4="http://schemas.microsoft.com/office/drawing/2016/5/10/chartex" xmlns:cx5="http://schemas.microsoft.com/office/drawing/2016/5/11/chartex" xmlns:cx6="http://schemas.microsoft.com/office/drawing/2016/5/12/chartex" xmlns:cx7="http://schemas.microsoft.com/office/drawing/2016/5/13/chartex" xmlns:cx8="http://schemas.microsoft.com/office/drawing/2016/5/14/chartex" xmlns:mc="http://schemas.openxmlformats.org/markup-compatibility/2006" xmlns:aink="http://schemas.microsoft.com/office/drawing/2016/ink" xmlns:am3d="http://schemas.microsoft.com/office/drawing/2017/model3d" xmlns:o="urn:schemas-microsoft-com:office:office" xmlns:oel="http://schemas.microsoft.com/office/2019/extlst" xmlns:r="http://schemas.openxmlformats.org/officeDocument/2006/relationships" xmlns:m="http://schemas.openxmlformats.org/officeDocument/2006/math" xmlns:v="urn:schemas-microsoft-com:vml" xmlns:wp14="http://schemas.microsoft.com/office/word/2010/wordprocessingDrawing" xmlns:wp="http://schemas.openxmlformats.org/drawingml/2006/wordprocessingDrawing" xmlns:w10="urn:schemas-microsoft-com:office:word" xmlns:w="http://schemas.openxmlformats.org/wordprocessingml/2006/main" xmlns:w14="http://schemas.microsoft.com/office/word/2010/wordml" xmlns:w15="http://schemas.microsoft.com/office/word/2012/wordml" xmlns:w16cex="http://schemas.microsoft.com/office/word/2018/wordml/cex" xmlns:w16cid="http://schemas.microsoft.com/office/word/2016/wordml/cid" xmlns:w16="http://schemas.microsoft.com/office/word/2018/wordml" xmlns:w16du="http://schemas.microsoft.com/office/word/2023/wordml/word16du" xmlns:w16sdtdh="http://schemas.microsoft.com/office/word/2020/wordml/sdtdatahash" xmlns:w16sdtfl="http://schemas.microsoft.com/office/word/2024/wordml/sdtformatlock" xmlns:w16se="http://schemas.microsoft.com/office/word/2015/wordml/symex" xmlns:wpg="http://schemas.microsoft.com/office/word/2010/wordprocessingGroup" xmlns:wpi="http://schemas.microsoft.com/office/word/2010/wordprocessingInk" xmlns:wne="http://schemas.microsoft.com/office/word/2006/wordml" xmlns:wps="http://schemas.microsoft.com/office/word/2010/wordprocessingShape" mc:Ignorable="w14 w15 w16se w16cid w16 w16cex w16sdtdh w16sdtfl w16du wp14">
   <w:abstractNum w:abstractNumId="0" w15:restartNumberingAfterBreak="0">
-    <w:nsid w:val="7C2865F1"/>
+    <w:nsid w:val="4EC652CA"/>
     <w:multiLevelType w:val="hybridMultilevel"/>
-    <w:tmpl w:val="9BE8BBF4"/>
-    <w:lvl w:ilvl="0" w:tplc="014E8722">
+    <w:tmpl w:val="BC5468EE"/>
+    <w:lvl w:ilvl="0" w:tplc="026A0A04">
       <w:start w:val="1"/>
       <w:numFmt w:val="decimal"/>
       <w:lvlText w:val="%1."/>
@@ -2472,7 +2612,99 @@
       </w:pPr>
     </w:lvl>
   </w:abstractNum>
+  <w:abstractNum w:abstractNumId="1" w15:restartNumberingAfterBreak="0">
+    <w:nsid w:val="7C2865F1"/>
+    <w:multiLevelType w:val="hybridMultilevel"/>
+    <w:tmpl w:val="9BE8BBF4"/>
+    <w:lvl w:ilvl="0" w:tplc="014E8722">
+      <w:start w:val="1"/>
+      <w:numFmt w:val="decimal"/>
+      <w:lvlText w:val="%1."/>
+      <w:lvlJc w:val="left"/>
+      <w:pPr>
+        <w:ind w:left="1800" w:hanging="360"/>
+      </w:pPr>
+      <w:rPr>
+        <w:rFonts w:asciiTheme="minorHAnsi" w:hAnsiTheme="minorHAnsi" w:hint="default"/>
+      </w:rPr>
+    </w:lvl>
+    <w:lvl w:ilvl="1" w:tplc="04090019" w:tentative="1">
+      <w:start w:val="1"/>
+      <w:numFmt w:val="lowerLetter"/>
+      <w:lvlText w:val="%2."/>
+      <w:lvlJc w:val="left"/>
+      <w:pPr>
+        <w:ind w:left="2520" w:hanging="360"/>
+      </w:pPr>
+    </w:lvl>
+    <w:lvl w:ilvl="2" w:tplc="0409001B" w:tentative="1">
+      <w:start w:val="1"/>
+      <w:numFmt w:val="lowerRoman"/>
+      <w:lvlText w:val="%3."/>
+      <w:lvlJc w:val="right"/>
+      <w:pPr>
+        <w:ind w:left="3240" w:hanging="180"/>
+      </w:pPr>
+    </w:lvl>
+    <w:lvl w:ilvl="3" w:tplc="0409000F" w:tentative="1">
+      <w:start w:val="1"/>
+      <w:numFmt w:val="decimal"/>
+      <w:lvlText w:val="%4."/>
+      <w:lvlJc w:val="left"/>
+      <w:pPr>
+        <w:ind w:left="3960" w:hanging="360"/>
+      </w:pPr>
+    </w:lvl>
+    <w:lvl w:ilvl="4" w:tplc="04090019" w:tentative="1">
+      <w:start w:val="1"/>
+      <w:numFmt w:val="lowerLetter"/>
+      <w:lvlText w:val="%5."/>
+      <w:lvlJc w:val="left"/>
+      <w:pPr>
+        <w:ind w:left="4680" w:hanging="360"/>
+      </w:pPr>
+    </w:lvl>
+    <w:lvl w:ilvl="5" w:tplc="0409001B" w:tentative="1">
+      <w:start w:val="1"/>
+      <w:numFmt w:val="lowerRoman"/>
+      <w:lvlText w:val="%6."/>
+      <w:lvlJc w:val="right"/>
+      <w:pPr>
+        <w:ind w:left="5400" w:hanging="180"/>
+      </w:pPr>
+    </w:lvl>
+    <w:lvl w:ilvl="6" w:tplc="0409000F" w:tentative="1">
+      <w:start w:val="1"/>
+      <w:numFmt w:val="decimal"/>
+      <w:lvlText w:val="%7."/>
+      <w:lvlJc w:val="left"/>
+      <w:pPr>
+        <w:ind w:left="6120" w:hanging="360"/>
+      </w:pPr>
+    </w:lvl>
+    <w:lvl w:ilvl="7" w:tplc="04090019" w:tentative="1">
+      <w:start w:val="1"/>
+      <w:numFmt w:val="lowerLetter"/>
+      <w:lvlText w:val="%8."/>
+      <w:lvlJc w:val="left"/>
+      <w:pPr>
+        <w:ind w:left="6840" w:hanging="360"/>
+      </w:pPr>
+    </w:lvl>
+    <w:lvl w:ilvl="8" w:tplc="0409001B" w:tentative="1">
+      <w:start w:val="1"/>
+      <w:numFmt w:val="lowerRoman"/>
+      <w:lvlText w:val="%9."/>
+      <w:lvlJc w:val="right"/>
+      <w:pPr>
+        <w:ind w:left="7560" w:hanging="180"/>
+      </w:pPr>
+    </w:lvl>
+  </w:abstractNum>
   <w:num w:numId="1" w16cid:durableId="1288001801">
+    <w:abstractNumId w:val="1"/>
+  </w:num>
+  <w:num w:numId="2" w16cid:durableId="2025662983">
     <w:abstractNumId w:val="0"/>
   </w:num>
 </w:numbering>

</xml_diff>

<commit_message>
hoàn thành bài 5 phần 3 và minh chứng
</commit_message>
<xml_diff>
--- a/Minh chứng 5 câu phần 3.docx
+++ b/Minh chứng 5 câu phần 3.docx
@@ -2477,37 +2477,78 @@
         <w:rPr>
           <w:lang w:val="vi-VN"/>
         </w:rPr>
-        <w:tab/>
-      </w:r>
-      <w:r>
-        <w:rPr>
-          <w:lang w:val="vi-VN"/>
-        </w:rPr>
-        <w:tab/>
-      </w:r>
-      <w:r>
-        <w:rPr>
-          <w:lang w:val="vi-VN"/>
-        </w:rPr>
-        <w:tab/>
-      </w:r>
-      <w:r>
-        <w:rPr>
-          <w:lang w:val="vi-VN"/>
-        </w:rPr>
-        <w:tab/>
-      </w:r>
-      <w:r>
-        <w:rPr>
-          <w:lang w:val="vi-VN"/>
-        </w:rPr>
-        <w:tab/>
-      </w:r>
-      <w:r>
-        <w:rPr>
-          <w:lang w:val="vi-VN"/>
-        </w:rPr>
-        <w:tab/>
+        <w:lastRenderedPageBreak/>
+        <w:tab/>
+      </w:r>
+      <w:r>
+        <w:rPr>
+          <w:lang w:val="vi-VN"/>
+        </w:rPr>
+        <w:tab/>
+      </w:r>
+      <w:r>
+        <w:rPr>
+          <w:lang w:val="vi-VN"/>
+        </w:rPr>
+        <w:tab/>
+      </w:r>
+      <w:r>
+        <w:rPr>
+          <w:lang w:val="vi-VN"/>
+        </w:rPr>
+        <w:tab/>
+      </w:r>
+      <w:r>
+        <w:rPr>
+          <w:lang w:val="vi-VN"/>
+        </w:rPr>
+        <w:tab/>
+      </w:r>
+      <w:r>
+        <w:rPr>
+          <w:lang w:val="vi-VN"/>
+        </w:rPr>
+        <w:tab/>
+      </w:r>
+      <w:r>
+        <w:rPr>
+          <w:noProof/>
+        </w:rPr>
+        <w:drawing>
+          <wp:inline distT="0" distB="0" distL="0" distR="0" wp14:anchorId="70ED0ACF" wp14:editId="37910657">
+            <wp:extent cx="5943600" cy="3341370"/>
+            <wp:effectExtent l="0" t="0" r="0" b="0"/>
+            <wp:docPr id="881646474" name="Hình ảnh 1" descr="Ảnh có chứa văn bản, ảnh chụp màn hình, phần mềm, Phần mềm đa phương tiện&#10;&#10;Nội dung do AI tạo ra có thể không chính xác."/>
+            <wp:cNvGraphicFramePr>
+              <a:graphicFrameLocks xmlns:a="http://schemas.openxmlformats.org/drawingml/2006/main" noChangeAspect="1"/>
+            </wp:cNvGraphicFramePr>
+            <a:graphic xmlns:a="http://schemas.openxmlformats.org/drawingml/2006/main">
+              <a:graphicData uri="http://schemas.openxmlformats.org/drawingml/2006/picture">
+                <pic:pic xmlns:pic="http://schemas.openxmlformats.org/drawingml/2006/picture">
+                  <pic:nvPicPr>
+                    <pic:cNvPr id="881646474" name="Hình ảnh 1" descr="Ảnh có chứa văn bản, ảnh chụp màn hình, phần mềm, Phần mềm đa phương tiện&#10;&#10;Nội dung do AI tạo ra có thể không chính xác."/>
+                    <pic:cNvPicPr/>
+                  </pic:nvPicPr>
+                  <pic:blipFill>
+                    <a:blip r:embed="rId15"/>
+                    <a:stretch>
+                      <a:fillRect/>
+                    </a:stretch>
+                  </pic:blipFill>
+                  <pic:spPr>
+                    <a:xfrm>
+                      <a:off x="0" y="0"/>
+                      <a:ext cx="5943600" cy="3341370"/>
+                    </a:xfrm>
+                    <a:prstGeom prst="rect">
+                      <a:avLst/>
+                    </a:prstGeom>
+                  </pic:spPr>
+                </pic:pic>
+              </a:graphicData>
+            </a:graphic>
+          </wp:inline>
+        </w:drawing>
       </w:r>
     </w:p>
     <w:p/>

</xml_diff>